<commit_message>
Added version number in the headline
</commit_message>
<xml_diff>
--- a/TransportInfrastructure/work in progress/PEPPOL-EDN-Policy-for-Transport-Security-1.1.0-2020-xx-yy.docx
+++ b/TransportInfrastructure/work in progress/PEPPOL-EDN-Policy-for-Transport-Security-1.1.0-2020-xx-yy.docx
@@ -12,8 +12,10 @@
       </w:pPr>
       <w:r>
         <w:rPr>
+          <w:noProof/>
           <w:sz w:val="20"/>
           <w:szCs w:val="20"/>
+          <w:lang w:val="de-DE" w:eastAsia="de-DE"/>
         </w:rPr>
         <w:drawing>
           <wp:inline distT="0" distB="0" distL="0" distR="0">
@@ -283,7 +285,7 @@
                     <a:blip r:embed="rId9">
                       <a:extLst>
                         <a:ext uri="{28A0092B-C50C-407E-A947-70E740481C1C}">
-                          <a14:useLocalDpi xmlns:a14="http://schemas.microsoft.com/office/drawing/2010/main" xmlns:wps="http://schemas.microsoft.com/office/word/2010/wordprocessingShape" xmlns:wpi="http://schemas.microsoft.com/office/word/2010/wordprocessingInk" xmlns:wpg="http://schemas.microsoft.com/office/word/2010/wordprocessingGroup" xmlns:w15="http://schemas.microsoft.com/office/word/2012/wordml" xmlns:w14="http://schemas.microsoft.com/office/word/2010/wordml" xmlns:w="http://schemas.openxmlformats.org/wordprocessingml/2006/main" xmlns:w10="urn:schemas-microsoft-com:office:word" xmlns:wp14="http://schemas.microsoft.com/office/word/2010/wordprocessingDrawing" xmlns:v="urn:schemas-microsoft-com:vml" xmlns:o="urn:schemas-microsoft-com:office:office" xmlns:mv="urn:schemas-microsoft-com:mac:vml" xmlns:mc="http://schemas.openxmlformats.org/markup-compatibility/2006" xmlns:mo="http://schemas.microsoft.com/office/mac/office/2008/main" xmlns:wpc="http://schemas.microsoft.com/office/word/2010/wordprocessingCanvas" xmlns="" val="0"/>
+                          <a14:useLocalDpi xmlns="" xmlns:wpc="http://schemas.microsoft.com/office/word/2010/wordprocessingCanvas" xmlns:mo="http://schemas.microsoft.com/office/mac/office/2008/main" xmlns:mc="http://schemas.openxmlformats.org/markup-compatibility/2006" xmlns:mv="urn:schemas-microsoft-com:mac:vml" xmlns:o="urn:schemas-microsoft-com:office:office" xmlns:v="urn:schemas-microsoft-com:vml" xmlns:wp14="http://schemas.microsoft.com/office/word/2010/wordprocessingDrawing" xmlns:w10="urn:schemas-microsoft-com:office:word" xmlns:w="http://schemas.openxmlformats.org/wordprocessingml/2006/main" xmlns:w14="http://schemas.microsoft.com/office/word/2010/wordml" xmlns:w15="http://schemas.microsoft.com/office/word/2012/wordml" xmlns:wpg="http://schemas.microsoft.com/office/word/2010/wordprocessingGroup" xmlns:wpi="http://schemas.microsoft.com/office/word/2010/wordprocessingInk" xmlns:wps="http://schemas.microsoft.com/office/word/2010/wordprocessingShape" xmlns:a14="http://schemas.microsoft.com/office/drawing/2010/main" val="0"/>
                         </a:ext>
                       </a:extLst>
                     </a:blip>
@@ -680,7 +682,6 @@
           <w:lang w:val="sv-SE" w:eastAsia="en-US"/>
         </w:rPr>
       </w:pPr>
-      <w:proofErr w:type="spellStart"/>
       <w:r>
         <w:rPr>
           <w:rFonts w:ascii="Arial" w:eastAsia="Arial" w:hAnsi="Arial" w:cs="Arial"/>
@@ -689,37 +690,10 @@
           <w:spacing w:val="1"/>
           <w:sz w:val="22"/>
           <w:szCs w:val="22"/>
-          <w:lang w:val="de-DE" w:eastAsia="en-US"/>
-        </w:rPr>
-        <w:t>Bård</w:t>
-      </w:r>
-      <w:proofErr w:type="spellEnd"/>
-      <w:r>
-        <w:rPr>
-          <w:rFonts w:ascii="Arial" w:eastAsia="Arial" w:hAnsi="Arial" w:cs="Arial"/>
-          <w:b/>
-          <w:bCs/>
-          <w:spacing w:val="1"/>
-          <w:sz w:val="22"/>
-          <w:szCs w:val="22"/>
-          <w:lang w:val="de-DE" w:eastAsia="en-US"/>
-        </w:rPr>
-        <w:t xml:space="preserve"> </w:t>
-      </w:r>
-      <w:proofErr w:type="spellStart"/>
-      <w:r>
-        <w:rPr>
-          <w:rFonts w:ascii="Arial" w:eastAsia="Arial" w:hAnsi="Arial" w:cs="Arial"/>
-          <w:b/>
-          <w:bCs/>
-          <w:spacing w:val="1"/>
-          <w:sz w:val="22"/>
-          <w:szCs w:val="22"/>
-          <w:lang w:val="de-DE" w:eastAsia="en-US"/>
-        </w:rPr>
-        <w:t>Langøy</w:t>
-      </w:r>
-      <w:proofErr w:type="spellEnd"/>
+          <w:lang w:val="en-US" w:eastAsia="en-US"/>
+        </w:rPr>
+        <w:t>Bård Langøy</w:t>
+      </w:r>
       <w:r>
         <w:rPr>
           <w:rFonts w:ascii="Arial" w:eastAsia="Arial" w:hAnsi="Arial" w:cs="Arial"/>
@@ -765,7 +739,7 @@
           <w:b/>
           <w:sz w:val="28"/>
           <w:szCs w:val="28"/>
-          <w:lang w:val="de-DE"/>
+          <w:lang w:val="en-US"/>
         </w:rPr>
       </w:pPr>
     </w:p>
@@ -774,7 +748,7 @@
         <w:ind w:left="2510" w:right="-20"/>
         <w:rPr>
           <w:rFonts w:ascii="Arial" w:eastAsia="Times New Roman" w:hAnsi="Arial" w:cs="Arial"/>
-          <w:lang w:val="de-DE"/>
+          <w:lang w:val="en-US"/>
         </w:rPr>
       </w:pPr>
       <w:r>
@@ -783,7 +757,7 @@
           <w:b/>
           <w:bCs/>
           <w:spacing w:val="-1"/>
-          <w:lang w:val="de-DE"/>
+          <w:lang w:val="en-US"/>
         </w:rPr>
         <w:t>V</w:t>
       </w:r>
@@ -792,7 +766,7 @@
           <w:rFonts w:ascii="Arial" w:eastAsia="Times New Roman" w:hAnsi="Arial" w:cs="Arial"/>
           <w:b/>
           <w:bCs/>
-          <w:lang w:val="de-DE"/>
+          <w:lang w:val="en-US"/>
         </w:rPr>
         <w:t>ers</w:t>
       </w:r>
@@ -802,7 +776,7 @@
           <w:b/>
           <w:bCs/>
           <w:spacing w:val="1"/>
-          <w:lang w:val="de-DE"/>
+          <w:lang w:val="en-US"/>
         </w:rPr>
         <w:t>i</w:t>
       </w:r>
@@ -811,7 +785,7 @@
           <w:rFonts w:ascii="Arial" w:eastAsia="Times New Roman" w:hAnsi="Arial" w:cs="Arial"/>
           <w:b/>
           <w:bCs/>
-          <w:lang w:val="de-DE"/>
+          <w:lang w:val="en-US"/>
         </w:rPr>
         <w:t>on: 1</w:t>
       </w:r>
@@ -821,7 +795,7 @@
           <w:b/>
           <w:bCs/>
           <w:spacing w:val="1"/>
-          <w:lang w:val="de-DE"/>
+          <w:lang w:val="en-US"/>
         </w:rPr>
         <w:t>.</w:t>
       </w:r>
@@ -831,7 +805,7 @@
           <w:b/>
           <w:bCs/>
           <w:spacing w:val="1"/>
-          <w:lang w:val="de-DE"/>
+          <w:lang w:val="en-US"/>
         </w:rPr>
         <w:t>1.</w:t>
       </w:r>
@@ -841,7 +815,7 @@
           <w:b/>
           <w:bCs/>
           <w:spacing w:val="1"/>
-          <w:lang w:val="de-DE"/>
+          <w:lang w:val="en-US"/>
         </w:rPr>
         <w:t>0</w:t>
       </w:r>
@@ -1430,18 +1404,18 @@
       <w:pPr>
         <w:pStyle w:val="KeinLeerraum"/>
         <w:rPr>
-          <w:lang w:val="de-DE"/>
-        </w:rPr>
-      </w:pPr>
-      <w:r>
-        <w:rPr>
-          <w:lang w:val="de-DE"/>
+          <w:lang w:val="en-US"/>
+        </w:rPr>
+      </w:pPr>
+      <w:r>
+        <w:rPr>
+          <w:lang w:val="en-US"/>
         </w:rPr>
         <w:t>Philip Helger, Bundesrechenzentrum</w:t>
       </w:r>
       <w:r>
         <w:rPr>
-          <w:lang w:val="de-DE"/>
+          <w:lang w:val="en-US"/>
         </w:rPr>
         <w:t>/OpenPEPPOL Operating Office</w:t>
       </w:r>
@@ -3093,7 +3067,7 @@
             <w:noProof/>
             <w:lang w:val="de-DE"/>
           </w:rPr>
-          <w:t>5</w:t>
+          <w:t>4</w:t>
         </w:r>
         <w:r>
           <w:rPr>
@@ -3135,6 +3109,9 @@
   <w:p>
     <w:pPr>
       <w:widowControl w:val="0"/>
+      <w:pBdr>
+        <w:bottom w:val="single" w:sz="4" w:space="1" w:color="auto"/>
+      </w:pBdr>
       <w:spacing w:after="80"/>
     </w:pPr>
     <w:r>
@@ -3163,6 +3140,15 @@
         <w:lang w:val="en-US" w:eastAsia="en-US"/>
       </w:rPr>
       <w:t>Policy for Transport Security</w:t>
+    </w:r>
+    <w:r>
+      <w:rPr>
+        <w:rFonts w:eastAsiaTheme="minorHAnsi" w:cstheme="minorBidi"/>
+        <w:sz w:val="22"/>
+        <w:szCs w:val="22"/>
+        <w:lang w:val="en-US" w:eastAsia="en-US"/>
+      </w:rPr>
+      <w:t xml:space="preserve"> 1.1.0</w:t>
     </w:r>
   </w:p>
 </w:hdr>
@@ -3191,7 +3177,7 @@
         <v:path o:extrusionok="f" gradientshapeok="t" o:connecttype="rect"/>
         <o:lock v:ext="edit" aspectratio="t"/>
       </v:shapetype>
-      <v:shape id="_x0000_i1029" type="#_x0000_t75" style="width:9.15pt;height:16.65pt;visibility:visible" o:bullet="t">
+      <v:shape id="_x0000_i1028" type="#_x0000_t75" style="width:9.15pt;height:16.65pt;visibility:visible" o:bullet="t">
         <v:imagedata r:id="rId1" o:title=""/>
       </v:shape>
     </w:pict>
@@ -11120,7 +11106,7 @@
 </file>
 
 <file path=customXml/itemProps1.xml><?xml version="1.0" encoding="utf-8"?>
-<ds:datastoreItem xmlns:ds="http://schemas.openxmlformats.org/officeDocument/2006/customXml" ds:itemID="{53813613-52D3-4299-B2E8-C6B5A00BB9FB}">
+<ds:datastoreItem xmlns:ds="http://schemas.openxmlformats.org/officeDocument/2006/customXml" ds:itemID="{E39274E4-CBB0-47FA-9567-56619A70DEB9}">
   <ds:schemaRefs>
     <ds:schemaRef ds:uri="http://schemas.openxmlformats.org/officeDocument/2006/bibliography"/>
   </ds:schemaRefs>

</xml_diff>